<commit_message>
Updating SRS Document to reflect current changes
</commit_message>
<xml_diff>
--- a/srs-template.docx
+++ b/srs-template.docx
@@ -690,33 +690,6 @@
     <w:p>
       <w:pPr>
         <w:widowControl w:val="0"/>
-        <w:numPr>
-          <w:ilvl w:val="0"/>
-          <w:numId w:val="1"/>
-        </w:numPr>
-        <w:spacing w:after="240" w:lineRule="auto"/>
-        <w:ind w:left="270" w:right="360" w:hanging="720"/>
-        <w:contextualSpacing w:val="1"/>
-        <w:rPr>
-          <w:rFonts w:ascii="Trebuchet MS" w:cs="Trebuchet MS" w:eastAsia="Trebuchet MS" w:hAnsi="Trebuchet MS"/>
-          <w:sz w:val="20"/>
-          <w:szCs w:val="20"/>
-          <w:u w:val="none"/>
-        </w:rPr>
-      </w:pPr>
-      <w:r>
-        <w:rPr>
-          <w:rFonts w:ascii="Trebuchet MS" w:cs="Trebuchet MS" w:eastAsia="Trebuchet MS" w:hAnsi="Trebuchet MS"/>
-          <w:sz w:val="20"/>
-          <w:szCs w:val="20"/>
-          <w:rtl w:val="0"/>
-        </w:rPr>
-        <w:t xml:space="preserve">Development of mobile applications.</w:t>
-      </w:r>
-    </w:p>
-    <w:p>
-      <w:pPr>
-        <w:widowControl w:val="0"/>
         <w:spacing w:after="240" w:lineRule="auto"/>
         <w:ind w:left="-450" w:right="360" w:firstLine="0"/>
         <w:contextualSpacing w:val="0"/>
@@ -912,6 +885,7 @@
         </w:rPr>
         <w:br w:type="textWrapping"/>
         <w:t xml:space="preserve">Google Cloud SQL is a MySQL-Compatible database service. We would use it to store our meme database and we will query it in order to deliver memes to our UI. Because of the basic discounts with Cloud SQL as well as the $50 dollars we get for Cloud products, we chose this over other services such as Amazon’s Aurora.</w:t>
+        <w:br w:type="textWrapping"/>
       </w:r>
     </w:p>
     <w:p>
@@ -1351,7 +1325,7 @@
           <w:szCs w:val="20"/>
           <w:rtl w:val="0"/>
         </w:rPr>
-        <w:t xml:space="preserve">Current location services</w:t>
+        <w:t xml:space="preserve">Current Location Services</w:t>
         <w:br w:type="textWrapping"/>
       </w:r>
       <w:r>
@@ -1399,7 +1373,7 @@
           <w:szCs w:val="20"/>
           <w:rtl w:val="0"/>
         </w:rPr>
-        <w:t xml:space="preserve">Location input</w:t>
+        <w:t xml:space="preserve">Location Input</w:t>
       </w:r>
       <w:r>
         <w:rPr>
@@ -1438,7 +1412,7 @@
           <w:szCs w:val="20"/>
           <w:rtl w:val="0"/>
         </w:rPr>
-        <w:t xml:space="preserve">Location linking</w:t>
+        <w:t xml:space="preserve">Location Linking</w:t>
       </w:r>
       <w:r>
         <w:rPr>
@@ -1477,7 +1451,7 @@
           <w:szCs w:val="20"/>
           <w:rtl w:val="0"/>
         </w:rPr>
-        <w:t xml:space="preserve">Keep database up-to-date</w:t>
+        <w:t xml:space="preserve">Keep Database Up-To-Date</w:t>
       </w:r>
       <w:r>
         <w:rPr>
@@ -1516,7 +1490,7 @@
           <w:szCs w:val="20"/>
           <w:rtl w:val="0"/>
         </w:rPr>
-        <w:t xml:space="preserve">Vary output</w:t>
+        <w:t xml:space="preserve">Vary Output</w:t>
       </w:r>
       <w:r>
         <w:rPr>
@@ -1555,7 +1529,7 @@
           <w:szCs w:val="20"/>
           <w:rtl w:val="0"/>
         </w:rPr>
-        <w:t xml:space="preserve">User feedback</w:t>
+        <w:t xml:space="preserve">User Feedback</w:t>
       </w:r>
       <w:r>
         <w:rPr>
@@ -1729,6 +1703,7 @@
           <w:rtl w:val="0"/>
         </w:rPr>
         <w:t xml:space="preserve">When a user opens the application, the application must load faster than 2 seconds. It should rarely load slower than 1.5 seconds. The goal load time is 200ms. These times should carry over to eventual web development, where they will affect SEO.</w:t>
+        <w:br w:type="textWrapping"/>
       </w:r>
     </w:p>
     <w:p>
@@ -1756,7 +1731,7 @@
           <w:szCs w:val="20"/>
           <w:rtl w:val="0"/>
         </w:rPr>
-        <w:t xml:space="preserve">ReLoad Time</w:t>
+        <w:t xml:space="preserve">Re-Load Time</w:t>
         <w:br w:type="textWrapping"/>
       </w:r>
       <w:r>
@@ -1767,6 +1742,7 @@
           <w:rtl w:val="0"/>
         </w:rPr>
         <w:t xml:space="preserve">A reload will be any loading and delivering of new memes after the initial application launch. This should be equal to or faster than Initial load times. The app should automatically reload after our minimum forecasting time period passes.</w:t>
+        <w:br w:type="textWrapping"/>
       </w:r>
     </w:p>
     <w:p>
@@ -1805,6 +1781,7 @@
           <w:rtl w:val="0"/>
         </w:rPr>
         <w:t xml:space="preserve">In order to have a good experience with our application, the user must have an android device with Android 4.4 (KitKat) with a Intel® Atom™ Processor Z2520 1.2 GHz, or faster processor, 1.2GB or more storage, and 512MB of RAM.</w:t>
+        <w:br w:type="textWrapping"/>
       </w:r>
     </w:p>
     <w:p>
@@ -1979,6 +1956,7 @@
         </w:rPr>
         <w:br w:type="textWrapping"/>
         <w:t xml:space="preserve">The deliverable for this project is in the form of a android application, which will indeed be able to run on mobile devices. At best, however, an android app will be wildly inconvenient for desktop use, and at worst inaccessible. To gain a larger and more frequent user base, iOS and Web development would be essential.</w:t>
+        <w:br w:type="textWrapping"/>
       </w:r>
     </w:p>
     <w:p>
@@ -2019,6 +1997,7 @@
         </w:rPr>
         <w:br w:type="textWrapping"/>
         <w:t xml:space="preserve">The most advanced and informative method of weather delivery today is Radar Map Forecasting. In this, a map of the world is overlaid with real time and forecasted weather data. We would like to deliver something similar, where instead of various shades of red and blue, the map would be overlayed in memes.</w:t>
+        <w:br w:type="textWrapping"/>
       </w:r>
     </w:p>
     <w:p>
@@ -2060,170 +2039,6 @@
         <w:br w:type="textWrapping"/>
         <w:t xml:space="preserve">In the future, we would like to be able to deliver, either through tabs or some other method, a way for the user to have multiple sets of individual delivered memes at any given time.</w:t>
       </w:r>
-    </w:p>
-    <w:p>
-      <w:pPr>
-        <w:widowControl w:val="0"/>
-        <w:spacing w:after="240" w:lineRule="auto"/>
-        <w:ind w:left="-450" w:right="360" w:firstLine="0"/>
-        <w:contextualSpacing w:val="0"/>
-      </w:pPr>
-      <w:bookmarkStart w:colFirst="0" w:colLast="0" w:name="_8dzp1scygvrn" w:id="4"/>
-      <w:bookmarkEnd w:id="4"/>
-      <w:r>
-        <w:drawing>
-          <wp:inline distB="114300" distT="114300" distL="114300" distR="114300">
-            <wp:extent cx="5429250" cy="4241800"/>
-            <wp:effectExtent b="0" l="0" r="0" t="0"/>
-            <wp:docPr id="2" name="image04.jpg"/>
-            <a:graphic>
-              <a:graphicData uri="http://schemas.openxmlformats.org/drawingml/2006/picture">
-                <pic:pic>
-                  <pic:nvPicPr>
-                    <pic:cNvPr id="0" name="image04.jpg"/>
-                    <pic:cNvPicPr preferRelativeResize="0"/>
-                  </pic:nvPicPr>
-                  <pic:blipFill>
-                    <a:blip r:embed="rId6"/>
-                    <a:srcRect b="0" l="0" r="0" t="0"/>
-                    <a:stretch>
-                      <a:fillRect/>
-                    </a:stretch>
-                  </pic:blipFill>
-                  <pic:spPr>
-                    <a:xfrm>
-                      <a:off x="0" y="0"/>
-                      <a:ext cx="5429250" cy="4241800"/>
-                    </a:xfrm>
-                    <a:prstGeom prst="rect"/>
-                    <a:ln/>
-                  </pic:spPr>
-                </pic:pic>
-              </a:graphicData>
-            </a:graphic>
-          </wp:inline>
-        </w:drawing>
-      </w:r>
-      <w:r>
-        <w:rPr>
-          <w:rtl w:val="0"/>
-        </w:rPr>
-      </w:r>
-    </w:p>
-    <w:p>
-      <w:pPr>
-        <w:widowControl w:val="0"/>
-        <w:spacing w:after="240" w:lineRule="auto"/>
-        <w:ind w:left="-450" w:right="360" w:firstLine="0"/>
-        <w:contextualSpacing w:val="0"/>
-      </w:pPr>
-      <w:bookmarkStart w:colFirst="0" w:colLast="0" w:name="_qh86e8k5sz79" w:id="5"/>
-      <w:bookmarkEnd w:id="5"/>
-      <w:r>
-        <w:drawing>
-          <wp:inline distB="114300" distT="114300" distL="114300" distR="114300">
-            <wp:extent cx="5429250" cy="3175000"/>
-            <wp:effectExtent b="0" l="0" r="0" t="0"/>
-            <wp:docPr id="3" name="image05.jpg"/>
-            <a:graphic>
-              <a:graphicData uri="http://schemas.openxmlformats.org/drawingml/2006/picture">
-                <pic:pic>
-                  <pic:nvPicPr>
-                    <pic:cNvPr id="0" name="image05.jpg"/>
-                    <pic:cNvPicPr preferRelativeResize="0"/>
-                  </pic:nvPicPr>
-                  <pic:blipFill>
-                    <a:blip r:embed="rId7"/>
-                    <a:srcRect b="0" l="0" r="0" t="0"/>
-                    <a:stretch>
-                      <a:fillRect/>
-                    </a:stretch>
-                  </pic:blipFill>
-                  <pic:spPr>
-                    <a:xfrm>
-                      <a:off x="0" y="0"/>
-                      <a:ext cx="5429250" cy="3175000"/>
-                    </a:xfrm>
-                    <a:prstGeom prst="rect"/>
-                    <a:ln/>
-                  </pic:spPr>
-                </pic:pic>
-              </a:graphicData>
-            </a:graphic>
-          </wp:inline>
-        </w:drawing>
-      </w:r>
-      <w:r>
-        <w:rPr>
-          <w:rtl w:val="0"/>
-        </w:rPr>
-      </w:r>
-    </w:p>
-    <w:p>
-      <w:pPr>
-        <w:widowControl w:val="0"/>
-        <w:spacing w:after="240" w:lineRule="auto"/>
-        <w:ind w:left="-450" w:right="360" w:firstLine="0"/>
-        <w:contextualSpacing w:val="0"/>
-      </w:pPr>
-      <w:bookmarkStart w:colFirst="0" w:colLast="0" w:name="_plohu3y1osga" w:id="6"/>
-      <w:bookmarkEnd w:id="6"/>
-      <w:hyperlink r:id="rId8">
-        <w:r>
-          <w:rPr>
-            <w:rFonts w:ascii="Trebuchet MS" w:cs="Trebuchet MS" w:eastAsia="Trebuchet MS" w:hAnsi="Trebuchet MS"/>
-            <w:color w:val="1155cc"/>
-            <w:sz w:val="20"/>
-            <w:szCs w:val="20"/>
-            <w:u w:val="single"/>
-            <w:rtl w:val="0"/>
-          </w:rPr>
-          <w:t xml:space="preserve">http://graphical.weather.gov/xml/</w:t>
-        </w:r>
-      </w:hyperlink>
-      <w:r>
-        <w:rPr>
-          <w:rtl w:val="0"/>
-        </w:rPr>
-      </w:r>
-    </w:p>
-    <w:p>
-      <w:pPr>
-        <w:widowControl w:val="0"/>
-        <w:spacing w:after="240" w:lineRule="auto"/>
-        <w:ind w:left="-450" w:right="360" w:firstLine="0"/>
-        <w:contextualSpacing w:val="0"/>
-      </w:pPr>
-      <w:bookmarkStart w:colFirst="0" w:colLast="0" w:name="_vppygd12tls8" w:id="7"/>
-      <w:bookmarkEnd w:id="7"/>
-      <w:hyperlink r:id="rId9">
-        <w:r>
-          <w:rPr>
-            <w:rFonts w:ascii="Trebuchet MS" w:cs="Trebuchet MS" w:eastAsia="Trebuchet MS" w:hAnsi="Trebuchet MS"/>
-            <w:color w:val="1155cc"/>
-            <w:sz w:val="20"/>
-            <w:szCs w:val="20"/>
-            <w:u w:val="single"/>
-            <w:rtl w:val="0"/>
-          </w:rPr>
-          <w:t xml:space="preserve">https://developers.google.com/web/fundamentals/native-hardware/user-location/</w:t>
-        </w:r>
-      </w:hyperlink>
-      <w:r>
-        <w:rPr>
-          <w:rtl w:val="0"/>
-        </w:rPr>
-      </w:r>
-    </w:p>
-    <w:p>
-      <w:pPr>
-        <w:widowControl w:val="0"/>
-        <w:spacing w:after="240" w:lineRule="auto"/>
-        <w:ind w:left="-450" w:right="360" w:firstLine="0"/>
-        <w:contextualSpacing w:val="0"/>
-      </w:pPr>
-      <w:bookmarkStart w:colFirst="0" w:colLast="0" w:name="_gjdgxs" w:id="8"/>
-      <w:bookmarkEnd w:id="8"/>
       <w:r>
         <w:rPr>
           <w:rtl w:val="0"/>
@@ -2231,8 +2046,8 @@
       </w:r>
     </w:p>
     <w:sectPr>
-      <w:headerReference r:id="rId10" w:type="default"/>
-      <w:footerReference r:id="rId11" w:type="default"/>
+      <w:headerReference r:id="rId6" w:type="default"/>
+      <w:footerReference r:id="rId7" w:type="default"/>
       <w:pgSz w:h="15840" w:w="12240"/>
       <w:pgMar w:bottom="1440" w:top="1440" w:left="1800" w:right="1800"/>
       <w:pgNumType w:start="1"/>

</xml_diff>